<commit_message>
Project 4 Done with docs & code
</commit_message>
<xml_diff>
--- a/project3.docx
+++ b/project3.docx
@@ -463,43 +463,7 @@
           <w:szCs w:val="26"/>
         </w:rPr>
         <w:tab/>
-        <w:t xml:space="preserve">      1 </w:t>
-      </w:r>
-      <w:r>
-        <w:rPr>
-          <w:b/>
-          <w:bCs/>
-          <w:sz w:val="26"/>
-          <w:szCs w:val="26"/>
-        </w:rPr>
-        <w:t>4</w:t>
-      </w:r>
-      <w:r>
-        <w:rPr>
-          <w:b/>
-          <w:bCs/>
-          <w:sz w:val="26"/>
-          <w:szCs w:val="26"/>
-        </w:rPr>
-        <w:t xml:space="preserve"> </w:t>
-      </w:r>
-      <w:r>
-        <w:rPr>
-          <w:b/>
-          <w:bCs/>
-          <w:sz w:val="26"/>
-          <w:szCs w:val="26"/>
-        </w:rPr>
-        <w:t>5</w:t>
-      </w:r>
-      <w:r>
-        <w:rPr>
-          <w:b/>
-          <w:bCs/>
-          <w:sz w:val="26"/>
-          <w:szCs w:val="26"/>
-        </w:rPr>
-        <w:t xml:space="preserve"> 8</w:t>
+        <w:t xml:space="preserve">      1 4 5 8</w:t>
       </w:r>
     </w:p>
     <w:p>
@@ -976,25 +940,7 @@
           <w:sz w:val="26"/>
           <w:szCs w:val="26"/>
         </w:rPr>
-        <w:t>T</w:t>
-      </w:r>
-      <w:r>
-        <w:rPr>
-          <w:b/>
-          <w:bCs/>
-          <w:sz w:val="26"/>
-          <w:szCs w:val="26"/>
-        </w:rPr>
-        <w:t xml:space="preserve">est </w:t>
-      </w:r>
-      <w:r>
-        <w:rPr>
-          <w:b/>
-          <w:bCs/>
-          <w:sz w:val="26"/>
-          <w:szCs w:val="26"/>
-        </w:rPr>
-        <w:t>2</w:t>
+        <w:t>Test 2</w:t>
       </w:r>
     </w:p>
     <w:p>
@@ -1014,25 +960,7 @@
           <w:sz w:val="26"/>
           <w:szCs w:val="26"/>
         </w:rPr>
-        <w:t xml:space="preserve">File with the numbers: </w:t>
-      </w:r>
-      <w:r>
-        <w:rPr>
-          <w:b/>
-          <w:bCs/>
-          <w:sz w:val="26"/>
-          <w:szCs w:val="26"/>
-        </w:rPr>
-        <w:t>2</w:t>
-      </w:r>
-      <w:r>
-        <w:rPr>
-          <w:b/>
-          <w:bCs/>
-          <w:sz w:val="26"/>
-          <w:szCs w:val="26"/>
-        </w:rPr>
-        <w:t xml:space="preserve"> 3 5 8</w:t>
+        <w:t>File with the numbers: 2 3 5 8</w:t>
       </w:r>
     </w:p>
     <w:p>
@@ -1071,25 +999,7 @@
           <w:szCs w:val="26"/>
         </w:rPr>
         <w:tab/>
-        <w:t xml:space="preserve">      </w:t>
-      </w:r>
-      <w:r>
-        <w:rPr>
-          <w:b/>
-          <w:bCs/>
-          <w:sz w:val="26"/>
-          <w:szCs w:val="26"/>
-        </w:rPr>
-        <w:t>2</w:t>
-      </w:r>
-      <w:r>
-        <w:rPr>
-          <w:b/>
-          <w:bCs/>
-          <w:sz w:val="26"/>
-          <w:szCs w:val="26"/>
-        </w:rPr>
-        <w:t xml:space="preserve"> 3 6 8</w:t>
+        <w:t xml:space="preserve">      2 3 6 8</w:t>
       </w:r>
     </w:p>
     <w:p>
@@ -1627,25 +1537,7 @@
           <w:sz w:val="26"/>
           <w:szCs w:val="26"/>
         </w:rPr>
-        <w:t>T</w:t>
-      </w:r>
-      <w:r>
-        <w:rPr>
-          <w:b/>
-          <w:bCs/>
-          <w:sz w:val="26"/>
-          <w:szCs w:val="26"/>
-        </w:rPr>
-        <w:t xml:space="preserve">est </w:t>
-      </w:r>
-      <w:r>
-        <w:rPr>
-          <w:b/>
-          <w:bCs/>
-          <w:sz w:val="26"/>
-          <w:szCs w:val="26"/>
-        </w:rPr>
-        <w:t>3</w:t>
+        <w:t>Test 3</w:t>
       </w:r>
     </w:p>
     <w:p>
@@ -1743,16 +1635,7 @@
           <w:szCs w:val="26"/>
         </w:rPr>
         <w:tab/>
-        <w:t xml:space="preserve">      1 4 5 8</w:t>
-      </w:r>
-      <w:r>
-        <w:rPr>
-          <w:b/>
-          <w:bCs/>
-          <w:sz w:val="26"/>
-          <w:szCs w:val="26"/>
-        </w:rPr>
-        <w:t xml:space="preserve"> 8</w:t>
+        <w:t xml:space="preserve">      1 4 5 8 8</w:t>
       </w:r>
     </w:p>
     <w:p>
@@ -2292,25 +2175,7 @@
           <w:szCs w:val="26"/>
         </w:rPr>
         <w:lastRenderedPageBreak/>
-        <w:t>T</w:t>
-      </w:r>
-      <w:r>
-        <w:rPr>
-          <w:b/>
-          <w:bCs/>
-          <w:sz w:val="26"/>
-          <w:szCs w:val="26"/>
-        </w:rPr>
-        <w:t xml:space="preserve">est </w:t>
-      </w:r>
-      <w:r>
-        <w:rPr>
-          <w:b/>
-          <w:bCs/>
-          <w:sz w:val="26"/>
-          <w:szCs w:val="26"/>
-        </w:rPr>
-        <w:t>4</w:t>
+        <w:t>Test 4</w:t>
       </w:r>
     </w:p>
     <w:p>
@@ -2330,25 +2195,7 @@
           <w:sz w:val="26"/>
           <w:szCs w:val="26"/>
         </w:rPr>
-        <w:t xml:space="preserve">File with the numbers: </w:t>
-      </w:r>
-      <w:r>
-        <w:rPr>
-          <w:b/>
-          <w:bCs/>
-          <w:sz w:val="26"/>
-          <w:szCs w:val="26"/>
-        </w:rPr>
-        <w:t>A</w:t>
-      </w:r>
-      <w:r>
-        <w:rPr>
-          <w:b/>
-          <w:bCs/>
-          <w:sz w:val="26"/>
-          <w:szCs w:val="26"/>
-        </w:rPr>
-        <w:t xml:space="preserve"> 3 5 8</w:t>
+        <w:t>File with the numbers: A 3 5 8</w:t>
       </w:r>
     </w:p>
     <w:p>
@@ -2387,25 +2234,7 @@
           <w:szCs w:val="26"/>
         </w:rPr>
         <w:tab/>
-        <w:t xml:space="preserve">      2 3 </w:t>
-      </w:r>
-      <w:r>
-        <w:rPr>
-          <w:b/>
-          <w:bCs/>
-          <w:sz w:val="26"/>
-          <w:szCs w:val="26"/>
-        </w:rPr>
-        <w:t>G</w:t>
-      </w:r>
-      <w:r>
-        <w:rPr>
-          <w:b/>
-          <w:bCs/>
-          <w:sz w:val="26"/>
-          <w:szCs w:val="26"/>
-        </w:rPr>
-        <w:t xml:space="preserve"> 8</w:t>
+        <w:t xml:space="preserve">      2 3 G 8</w:t>
       </w:r>
     </w:p>
     <w:p>
@@ -2444,16 +2273,7 @@
           <w:szCs w:val="26"/>
         </w:rPr>
         <w:tab/>
-        <w:t xml:space="preserve">      1 4 5 </w:t>
-      </w:r>
-      <w:r>
-        <w:rPr>
-          <w:b/>
-          <w:bCs/>
-          <w:sz w:val="26"/>
-          <w:szCs w:val="26"/>
-        </w:rPr>
-        <w:t>N</w:t>
+        <w:t xml:space="preserve">      1 4 5 N</w:t>
       </w:r>
     </w:p>
     <w:p>
@@ -2906,7 +2726,12 @@
     </w:p>
     <w:p/>
     <w:sectPr>
-      <w:headerReference w:type="default" r:id="rId8"/>
+      <w:headerReference w:type="even" r:id="rId8"/>
+      <w:headerReference w:type="default" r:id="rId9"/>
+      <w:footerReference w:type="even" r:id="rId10"/>
+      <w:footerReference w:type="default" r:id="rId11"/>
+      <w:headerReference w:type="first" r:id="rId12"/>
+      <w:footerReference w:type="first" r:id="rId13"/>
       <w:pgSz w:w="12240" w:h="15840"/>
       <w:pgMar w:top="1440" w:right="1440" w:bottom="1440" w:left="1440" w:header="720" w:footer="720" w:gutter="0"/>
       <w:cols w:space="720"/>
@@ -2941,6 +2766,36 @@
 </w:endnotes>
 </file>
 
+<file path=word/footer1.xml><?xml version="1.0" encoding="utf-8"?>
+<w:ftr xmlns:wpc="http://schemas.microsoft.com/office/word/2010/wordprocessingCanvas" xmlns:cx="http://schemas.microsoft.com/office/drawing/2014/chartex" xmlns:cx1="http://schemas.microsoft.com/office/drawing/2015/9/8/chartex" xmlns:cx2="http://schemas.microsoft.com/office/drawing/2015/10/21/chartex" xmlns:cx3="http://schemas.microsoft.com/office/drawing/2016/5/9/chartex" xmlns:cx4="http://schemas.microsoft.com/office/drawing/2016/5/10/chartex" xmlns:cx5="http://schemas.microsoft.com/office/drawing/2016/5/11/chartex" xmlns:cx6="http://schemas.microsoft.com/office/drawing/2016/5/12/chartex" xmlns:cx7="http://schemas.microsoft.com/office/drawing/2016/5/13/chartex" xmlns:cx8="http://schemas.microsoft.com/office/drawing/2016/5/14/chartex" xmlns:mc="http://schemas.openxmlformats.org/markup-compatibility/2006" xmlns:aink="http://schemas.microsoft.com/office/drawing/2016/ink" xmlns:am3d="http://schemas.microsoft.com/office/drawing/2017/model3d" xmlns:o="urn:schemas-microsoft-com:office:office" xmlns:r="http://schemas.openxmlformats.org/officeDocument/2006/relationships" xmlns:m="http://schemas.openxmlformats.org/officeDocument/2006/math" xmlns:v="urn:schemas-microsoft-com:vml" xmlns:wp14="http://schemas.microsoft.com/office/word/2010/wordprocessingDrawing" xmlns:wp="http://schemas.openxmlformats.org/drawingml/2006/wordprocessingDrawing" xmlns:w10="urn:schemas-microsoft-com:office:word" xmlns:w="http://schemas.openxmlformats.org/wordprocessingml/2006/main" xmlns:w14="http://schemas.microsoft.com/office/word/2010/wordml" xmlns:w15="http://schemas.microsoft.com/office/word/2012/wordml" xmlns:w16cex="http://schemas.microsoft.com/office/word/2018/wordml/cex" xmlns:w16cid="http://schemas.microsoft.com/office/word/2016/wordml/cid" xmlns:w16="http://schemas.microsoft.com/office/word/2018/wordml" xmlns:w16se="http://schemas.microsoft.com/office/word/2015/wordml/symex" xmlns:wpg="http://schemas.microsoft.com/office/word/2010/wordprocessingGroup" xmlns:wpi="http://schemas.microsoft.com/office/word/2010/wordprocessingInk" xmlns:wne="http://schemas.microsoft.com/office/word/2006/wordml" xmlns:wps="http://schemas.microsoft.com/office/word/2010/wordprocessingShape" mc:Ignorable="w14 w15 w16se w16cid w16 w16cex wp14">
+  <w:p>
+    <w:pPr>
+      <w:pStyle w:val="Footer"/>
+    </w:pPr>
+  </w:p>
+</w:ftr>
+</file>
+
+<file path=word/footer2.xml><?xml version="1.0" encoding="utf-8"?>
+<w:ftr xmlns:wpc="http://schemas.microsoft.com/office/word/2010/wordprocessingCanvas" xmlns:cx="http://schemas.microsoft.com/office/drawing/2014/chartex" xmlns:cx1="http://schemas.microsoft.com/office/drawing/2015/9/8/chartex" xmlns:cx2="http://schemas.microsoft.com/office/drawing/2015/10/21/chartex" xmlns:cx3="http://schemas.microsoft.com/office/drawing/2016/5/9/chartex" xmlns:cx4="http://schemas.microsoft.com/office/drawing/2016/5/10/chartex" xmlns:cx5="http://schemas.microsoft.com/office/drawing/2016/5/11/chartex" xmlns:cx6="http://schemas.microsoft.com/office/drawing/2016/5/12/chartex" xmlns:cx7="http://schemas.microsoft.com/office/drawing/2016/5/13/chartex" xmlns:cx8="http://schemas.microsoft.com/office/drawing/2016/5/14/chartex" xmlns:mc="http://schemas.openxmlformats.org/markup-compatibility/2006" xmlns:aink="http://schemas.microsoft.com/office/drawing/2016/ink" xmlns:am3d="http://schemas.microsoft.com/office/drawing/2017/model3d" xmlns:o="urn:schemas-microsoft-com:office:office" xmlns:r="http://schemas.openxmlformats.org/officeDocument/2006/relationships" xmlns:m="http://schemas.openxmlformats.org/officeDocument/2006/math" xmlns:v="urn:schemas-microsoft-com:vml" xmlns:wp14="http://schemas.microsoft.com/office/word/2010/wordprocessingDrawing" xmlns:wp="http://schemas.openxmlformats.org/drawingml/2006/wordprocessingDrawing" xmlns:w10="urn:schemas-microsoft-com:office:word" xmlns:w="http://schemas.openxmlformats.org/wordprocessingml/2006/main" xmlns:w14="http://schemas.microsoft.com/office/word/2010/wordml" xmlns:w15="http://schemas.microsoft.com/office/word/2012/wordml" xmlns:w16cex="http://schemas.microsoft.com/office/word/2018/wordml/cex" xmlns:w16cid="http://schemas.microsoft.com/office/word/2016/wordml/cid" xmlns:w16="http://schemas.microsoft.com/office/word/2018/wordml" xmlns:w16se="http://schemas.microsoft.com/office/word/2015/wordml/symex" xmlns:wpg="http://schemas.microsoft.com/office/word/2010/wordprocessingGroup" xmlns:wpi="http://schemas.microsoft.com/office/word/2010/wordprocessingInk" xmlns:wne="http://schemas.microsoft.com/office/word/2006/wordml" xmlns:wps="http://schemas.microsoft.com/office/word/2010/wordprocessingShape" mc:Ignorable="w14 w15 w16se w16cid w16 w16cex wp14">
+  <w:p>
+    <w:pPr>
+      <w:pStyle w:val="Footer"/>
+    </w:pPr>
+  </w:p>
+</w:ftr>
+</file>
+
+<file path=word/footer3.xml><?xml version="1.0" encoding="utf-8"?>
+<w:ftr xmlns:wpc="http://schemas.microsoft.com/office/word/2010/wordprocessingCanvas" xmlns:cx="http://schemas.microsoft.com/office/drawing/2014/chartex" xmlns:cx1="http://schemas.microsoft.com/office/drawing/2015/9/8/chartex" xmlns:cx2="http://schemas.microsoft.com/office/drawing/2015/10/21/chartex" xmlns:cx3="http://schemas.microsoft.com/office/drawing/2016/5/9/chartex" xmlns:cx4="http://schemas.microsoft.com/office/drawing/2016/5/10/chartex" xmlns:cx5="http://schemas.microsoft.com/office/drawing/2016/5/11/chartex" xmlns:cx6="http://schemas.microsoft.com/office/drawing/2016/5/12/chartex" xmlns:cx7="http://schemas.microsoft.com/office/drawing/2016/5/13/chartex" xmlns:cx8="http://schemas.microsoft.com/office/drawing/2016/5/14/chartex" xmlns:mc="http://schemas.openxmlformats.org/markup-compatibility/2006" xmlns:aink="http://schemas.microsoft.com/office/drawing/2016/ink" xmlns:am3d="http://schemas.microsoft.com/office/drawing/2017/model3d" xmlns:o="urn:schemas-microsoft-com:office:office" xmlns:r="http://schemas.openxmlformats.org/officeDocument/2006/relationships" xmlns:m="http://schemas.openxmlformats.org/officeDocument/2006/math" xmlns:v="urn:schemas-microsoft-com:vml" xmlns:wp14="http://schemas.microsoft.com/office/word/2010/wordprocessingDrawing" xmlns:wp="http://schemas.openxmlformats.org/drawingml/2006/wordprocessingDrawing" xmlns:w10="urn:schemas-microsoft-com:office:word" xmlns:w="http://schemas.openxmlformats.org/wordprocessingml/2006/main" xmlns:w14="http://schemas.microsoft.com/office/word/2010/wordml" xmlns:w15="http://schemas.microsoft.com/office/word/2012/wordml" xmlns:w16cex="http://schemas.microsoft.com/office/word/2018/wordml/cex" xmlns:w16cid="http://schemas.microsoft.com/office/word/2016/wordml/cid" xmlns:w16="http://schemas.microsoft.com/office/word/2018/wordml" xmlns:w16se="http://schemas.microsoft.com/office/word/2015/wordml/symex" xmlns:wpg="http://schemas.microsoft.com/office/word/2010/wordprocessingGroup" xmlns:wpi="http://schemas.microsoft.com/office/word/2010/wordprocessingInk" xmlns:wne="http://schemas.microsoft.com/office/word/2006/wordml" xmlns:wps="http://schemas.microsoft.com/office/word/2010/wordprocessingShape" mc:Ignorable="w14 w15 w16se w16cid w16 w16cex wp14">
+  <w:p>
+    <w:pPr>
+      <w:pStyle w:val="Footer"/>
+    </w:pPr>
+  </w:p>
+</w:ftr>
+</file>
+
 <file path=word/footnotes.xml><?xml version="1.0" encoding="utf-8"?>
 <w:footnotes xmlns:wpc="http://schemas.microsoft.com/office/word/2010/wordprocessingCanvas" xmlns:cx="http://schemas.microsoft.com/office/drawing/2014/chartex" xmlns:cx1="http://schemas.microsoft.com/office/drawing/2015/9/8/chartex" xmlns:cx2="http://schemas.microsoft.com/office/drawing/2015/10/21/chartex" xmlns:cx3="http://schemas.microsoft.com/office/drawing/2016/5/9/chartex" xmlns:cx4="http://schemas.microsoft.com/office/drawing/2016/5/10/chartex" xmlns:cx5="http://schemas.microsoft.com/office/drawing/2016/5/11/chartex" xmlns:cx6="http://schemas.microsoft.com/office/drawing/2016/5/12/chartex" xmlns:cx7="http://schemas.microsoft.com/office/drawing/2016/5/13/chartex" xmlns:cx8="http://schemas.microsoft.com/office/drawing/2016/5/14/chartex" xmlns:mc="http://schemas.openxmlformats.org/markup-compatibility/2006" xmlns:aink="http://schemas.microsoft.com/office/drawing/2016/ink" xmlns:am3d="http://schemas.microsoft.com/office/drawing/2017/model3d" xmlns:o="urn:schemas-microsoft-com:office:office" xmlns:r="http://schemas.openxmlformats.org/officeDocument/2006/relationships" xmlns:m="http://schemas.openxmlformats.org/officeDocument/2006/math" xmlns:v="urn:schemas-microsoft-com:vml" xmlns:wp14="http://schemas.microsoft.com/office/word/2010/wordprocessingDrawing" xmlns:wp="http://schemas.openxmlformats.org/drawingml/2006/wordprocessingDrawing" xmlns:w10="urn:schemas-microsoft-com:office:word" xmlns:w="http://schemas.openxmlformats.org/wordprocessingml/2006/main" xmlns:w14="http://schemas.microsoft.com/office/word/2010/wordml" xmlns:w15="http://schemas.microsoft.com/office/word/2012/wordml" xmlns:w16cex="http://schemas.microsoft.com/office/word/2018/wordml/cex" xmlns:w16cid="http://schemas.microsoft.com/office/word/2016/wordml/cid" xmlns:w16="http://schemas.microsoft.com/office/word/2018/wordml" xmlns:w16se="http://schemas.microsoft.com/office/word/2015/wordml/symex" xmlns:wpg="http://schemas.microsoft.com/office/word/2010/wordprocessingGroup" xmlns:wpi="http://schemas.microsoft.com/office/word/2010/wordprocessingInk" xmlns:wne="http://schemas.microsoft.com/office/word/2006/wordml" xmlns:wps="http://schemas.microsoft.com/office/word/2010/wordprocessingShape" mc:Ignorable="w14 w15 w16se w16cid w16 w16cex wp14">
   <w:footnote w:type="separator" w:id="-1">
@@ -2971,6 +2826,16 @@
   <w:p>
     <w:pPr>
       <w:pStyle w:val="Header"/>
+    </w:pPr>
+  </w:p>
+</w:hdr>
+</file>
+
+<file path=word/header2.xml><?xml version="1.0" encoding="utf-8"?>
+<w:hdr xmlns:wpc="http://schemas.microsoft.com/office/word/2010/wordprocessingCanvas" xmlns:cx="http://schemas.microsoft.com/office/drawing/2014/chartex" xmlns:cx1="http://schemas.microsoft.com/office/drawing/2015/9/8/chartex" xmlns:cx2="http://schemas.microsoft.com/office/drawing/2015/10/21/chartex" xmlns:cx3="http://schemas.microsoft.com/office/drawing/2016/5/9/chartex" xmlns:cx4="http://schemas.microsoft.com/office/drawing/2016/5/10/chartex" xmlns:cx5="http://schemas.microsoft.com/office/drawing/2016/5/11/chartex" xmlns:cx6="http://schemas.microsoft.com/office/drawing/2016/5/12/chartex" xmlns:cx7="http://schemas.microsoft.com/office/drawing/2016/5/13/chartex" xmlns:cx8="http://schemas.microsoft.com/office/drawing/2016/5/14/chartex" xmlns:mc="http://schemas.openxmlformats.org/markup-compatibility/2006" xmlns:aink="http://schemas.microsoft.com/office/drawing/2016/ink" xmlns:am3d="http://schemas.microsoft.com/office/drawing/2017/model3d" xmlns:o="urn:schemas-microsoft-com:office:office" xmlns:r="http://schemas.openxmlformats.org/officeDocument/2006/relationships" xmlns:m="http://schemas.openxmlformats.org/officeDocument/2006/math" xmlns:v="urn:schemas-microsoft-com:vml" xmlns:wp14="http://schemas.microsoft.com/office/word/2010/wordprocessingDrawing" xmlns:wp="http://schemas.openxmlformats.org/drawingml/2006/wordprocessingDrawing" xmlns:w10="urn:schemas-microsoft-com:office:word" xmlns:w="http://schemas.openxmlformats.org/wordprocessingml/2006/main" xmlns:w14="http://schemas.microsoft.com/office/word/2010/wordml" xmlns:w15="http://schemas.microsoft.com/office/word/2012/wordml" xmlns:w16cex="http://schemas.microsoft.com/office/word/2018/wordml/cex" xmlns:w16cid="http://schemas.microsoft.com/office/word/2016/wordml/cid" xmlns:w16="http://schemas.microsoft.com/office/word/2018/wordml" xmlns:w16se="http://schemas.microsoft.com/office/word/2015/wordml/symex" xmlns:wpg="http://schemas.microsoft.com/office/word/2010/wordprocessingGroup" xmlns:wpi="http://schemas.microsoft.com/office/word/2010/wordprocessingInk" xmlns:wne="http://schemas.microsoft.com/office/word/2006/wordml" xmlns:wps="http://schemas.microsoft.com/office/word/2010/wordprocessingShape" mc:Ignorable="w14 w15 w16se w16cid w16 w16cex wp14">
+  <w:p>
+    <w:pPr>
+      <w:pStyle w:val="Header"/>
       <w:rPr>
         <w:i/>
         <w:iCs/>
@@ -3032,6 +2897,16 @@
       <w:t>3/4/2021</w:t>
     </w:r>
   </w:p>
+  <w:p>
+    <w:pPr>
+      <w:pStyle w:val="Header"/>
+    </w:pPr>
+  </w:p>
+</w:hdr>
+</file>
+
+<file path=word/header3.xml><?xml version="1.0" encoding="utf-8"?>
+<w:hdr xmlns:wpc="http://schemas.microsoft.com/office/word/2010/wordprocessingCanvas" xmlns:cx="http://schemas.microsoft.com/office/drawing/2014/chartex" xmlns:cx1="http://schemas.microsoft.com/office/drawing/2015/9/8/chartex" xmlns:cx2="http://schemas.microsoft.com/office/drawing/2015/10/21/chartex" xmlns:cx3="http://schemas.microsoft.com/office/drawing/2016/5/9/chartex" xmlns:cx4="http://schemas.microsoft.com/office/drawing/2016/5/10/chartex" xmlns:cx5="http://schemas.microsoft.com/office/drawing/2016/5/11/chartex" xmlns:cx6="http://schemas.microsoft.com/office/drawing/2016/5/12/chartex" xmlns:cx7="http://schemas.microsoft.com/office/drawing/2016/5/13/chartex" xmlns:cx8="http://schemas.microsoft.com/office/drawing/2016/5/14/chartex" xmlns:mc="http://schemas.openxmlformats.org/markup-compatibility/2006" xmlns:aink="http://schemas.microsoft.com/office/drawing/2016/ink" xmlns:am3d="http://schemas.microsoft.com/office/drawing/2017/model3d" xmlns:o="urn:schemas-microsoft-com:office:office" xmlns:r="http://schemas.openxmlformats.org/officeDocument/2006/relationships" xmlns:m="http://schemas.openxmlformats.org/officeDocument/2006/math" xmlns:v="urn:schemas-microsoft-com:vml" xmlns:wp14="http://schemas.microsoft.com/office/word/2010/wordprocessingDrawing" xmlns:wp="http://schemas.openxmlformats.org/drawingml/2006/wordprocessingDrawing" xmlns:w10="urn:schemas-microsoft-com:office:word" xmlns:w="http://schemas.openxmlformats.org/wordprocessingml/2006/main" xmlns:w14="http://schemas.microsoft.com/office/word/2010/wordml" xmlns:w15="http://schemas.microsoft.com/office/word/2012/wordml" xmlns:w16cex="http://schemas.microsoft.com/office/word/2018/wordml/cex" xmlns:w16cid="http://schemas.microsoft.com/office/word/2016/wordml/cid" xmlns:w16="http://schemas.microsoft.com/office/word/2018/wordml" xmlns:w16se="http://schemas.microsoft.com/office/word/2015/wordml/symex" xmlns:wpg="http://schemas.microsoft.com/office/word/2010/wordprocessingGroup" xmlns:wpi="http://schemas.microsoft.com/office/word/2010/wordprocessingInk" xmlns:wne="http://schemas.microsoft.com/office/word/2006/wordml" xmlns:wps="http://schemas.microsoft.com/office/word/2010/wordprocessingShape" mc:Ignorable="w14 w15 w16se w16cid w16 w16cex wp14">
   <w:p>
     <w:pPr>
       <w:pStyle w:val="Header"/>

</xml_diff>